<commit_message>
Added to Bug log.
</commit_message>
<xml_diff>
--- a/Software Testing Doc.docx
+++ b/Software Testing Doc.docx
@@ -67,8 +67,6 @@
           <w:numId w:val="5"/>
         </w:numPr>
       </w:pPr>
-      <w:bookmarkStart w:id="0" w:name="_GoBack"/>
-      <w:bookmarkEnd w:id="0"/>
       <w:r>
         <w:t>Program loops infinitely when integers are not entered. FIXED</w:t>
       </w:r>
@@ -87,7 +85,34 @@
         </w:numPr>
       </w:pPr>
       <w:r>
+        <w:t>Rounding Errors in Tax percentage output. FIXED</w:t>
+      </w:r>
+    </w:p>
+    <w:p>
+      <w:pPr>
+        <w:pStyle w:val="ListParagraph"/>
+        <w:numPr>
+          <w:ilvl w:val="0"/>
+          <w:numId w:val="2"/>
+        </w:numPr>
+      </w:pPr>
+      <w:r>
         <w:t xml:space="preserve">Program outputs the tax percentage, not the amount of money owed in taxes. </w:t>
+      </w:r>
+      <w:r>
+        <w:t>FIXED</w:t>
+      </w:r>
+    </w:p>
+    <w:p>
+      <w:pPr>
+        <w:pStyle w:val="ListParagraph"/>
+        <w:numPr>
+          <w:ilvl w:val="0"/>
+          <w:numId w:val="2"/>
+        </w:numPr>
+      </w:pPr>
+      <w:r>
+        <w:t xml:space="preserve">Program outputs incorrectly for if dependents = 0. FIXED </w:t>
       </w:r>
     </w:p>
     <w:p>
@@ -107,6 +132,21 @@
         <w:t>Used the wrong Your when addressing the client. FIXED</w:t>
       </w:r>
     </w:p>
+    <w:p>
+      <w:pPr>
+        <w:pStyle w:val="ListParagraph"/>
+        <w:numPr>
+          <w:ilvl w:val="0"/>
+          <w:numId w:val="4"/>
+        </w:numPr>
+      </w:pPr>
+      <w:r>
+        <w:t>Memory Leaks</w:t>
+      </w:r>
+      <w:r>
+        <w:t>. FIXED</w:t>
+      </w:r>
+    </w:p>
     <w:p/>
     <w:p>
       <w:r>
@@ -119,7 +159,12 @@
       </w:r>
       <w:proofErr w:type="spellStart"/>
       <w:r>
-        <w:t>text</w:t>
+        <w:t>te</w:t>
+      </w:r>
+      <w:bookmarkStart w:id="0" w:name="_GoBack"/>
+      <w:bookmarkEnd w:id="0"/>
+      <w:r>
+        <w:t>xt</w:t>
       </w:r>
       <w:proofErr w:type="spellEnd"/>
       <w:r>

</xml_diff>